<commit_message>
Segunda parte - Investigacion
</commit_message>
<xml_diff>
--- a/_Divide y Vencerás_.docx
+++ b/_Divide y Vencerás_.docx
@@ -1080,18 +1080,603 @@
     </w:p>
     <w:p>
       <w:pPr>
+        <w:pStyle w:val="Ttulo1"/>
+        <w:spacing w:before="240" w:after="240"/>
+        <w:rPr>
+          <w:b/>
+          <w:sz w:val="30"/>
+          <w:szCs w:val="30"/>
+        </w:rPr>
+      </w:pPr>
+      <w:bookmarkStart w:id="3" w:name="_72x8d739t3k2" w:colFirst="0" w:colLast="0"/>
+      <w:bookmarkEnd w:id="3"/>
+      <w:r>
+        <w:rPr>
+          <w:b/>
+          <w:sz w:val="30"/>
+          <w:szCs w:val="30"/>
+        </w:rPr>
+        <w:t>1. Investigación Teórica</w:t>
+      </w:r>
+    </w:p>
+    <w:p>
+      <w:pPr>
+        <w:pStyle w:val="Ttulo2"/>
+        <w:spacing w:before="240" w:after="240"/>
+        <w:ind w:left="720"/>
+      </w:pPr>
+      <w:bookmarkStart w:id="4" w:name="_6k6w59tkjae0" w:colFirst="0" w:colLast="0"/>
+      <w:bookmarkEnd w:id="4"/>
+      <w:r>
+        <w:t>-</w:t>
+      </w:r>
+      <w:r>
+        <w:rPr>
+          <w:b/>
+          <w:sz w:val="28"/>
+          <w:szCs w:val="28"/>
+        </w:rPr>
+        <w:t>Definición</w:t>
+      </w:r>
+      <w:r>
+        <w:t>:</w:t>
+      </w:r>
+    </w:p>
+    <w:p>
+      <w:pPr>
+        <w:spacing w:before="240" w:after="240"/>
+        <w:ind w:left="720"/>
+        <w:rPr>
+          <w:rFonts w:ascii="Calibri" w:eastAsia="Calibri" w:hAnsi="Calibri" w:cs="Calibri"/>
+          <w:sz w:val="28"/>
+          <w:szCs w:val="28"/>
+        </w:rPr>
+      </w:pPr>
+      <w:r>
+        <w:rPr>
+          <w:rFonts w:ascii="Calibri" w:eastAsia="Calibri" w:hAnsi="Calibri" w:cs="Calibri"/>
+          <w:sz w:val="28"/>
+          <w:szCs w:val="28"/>
+        </w:rPr>
+        <w:t xml:space="preserve">"El paradigma 'Divide y Vencerás' consiste en resolver un problema dividiéndolo en subproblemas de un tamaño similar, resolviendo recursivamente estos subproblemas y combinando las soluciones para obtener la solución al problema original. Busca una definición precisa del paradigma en libros de texto como "Introducción a los Algoritmos" de </w:t>
+      </w:r>
+      <w:proofErr w:type="spellStart"/>
+      <w:r>
+        <w:rPr>
+          <w:rFonts w:ascii="Calibri" w:eastAsia="Calibri" w:hAnsi="Calibri" w:cs="Calibri"/>
+          <w:sz w:val="28"/>
+          <w:szCs w:val="28"/>
+        </w:rPr>
+        <w:t>Cormen</w:t>
+      </w:r>
+      <w:proofErr w:type="spellEnd"/>
+      <w:r>
+        <w:rPr>
+          <w:rFonts w:ascii="Calibri" w:eastAsia="Calibri" w:hAnsi="Calibri" w:cs="Calibri"/>
+          <w:sz w:val="28"/>
+          <w:szCs w:val="28"/>
+        </w:rPr>
+        <w:t xml:space="preserve">, </w:t>
+      </w:r>
+      <w:proofErr w:type="spellStart"/>
+      <w:r>
+        <w:rPr>
+          <w:rFonts w:ascii="Calibri" w:eastAsia="Calibri" w:hAnsi="Calibri" w:cs="Calibri"/>
+          <w:sz w:val="28"/>
+          <w:szCs w:val="28"/>
+        </w:rPr>
+        <w:t>Leiserson</w:t>
+      </w:r>
+      <w:proofErr w:type="spellEnd"/>
+      <w:r>
+        <w:rPr>
+          <w:rFonts w:ascii="Calibri" w:eastAsia="Calibri" w:hAnsi="Calibri" w:cs="Calibri"/>
+          <w:sz w:val="28"/>
+          <w:szCs w:val="28"/>
+        </w:rPr>
+        <w:t>, Rivest y Stein.</w:t>
+      </w:r>
+    </w:p>
+    <w:p>
+      <w:pPr>
+        <w:pStyle w:val="Ttulo2"/>
+        <w:spacing w:before="240" w:after="240"/>
+        <w:ind w:left="720"/>
+        <w:rPr>
+          <w:b/>
+          <w:sz w:val="28"/>
+          <w:szCs w:val="28"/>
+        </w:rPr>
+      </w:pPr>
+      <w:bookmarkStart w:id="5" w:name="_4h0lgqho425r" w:colFirst="0" w:colLast="0"/>
+      <w:bookmarkEnd w:id="5"/>
+      <w:r>
+        <w:rPr>
+          <w:b/>
+          <w:sz w:val="28"/>
+          <w:szCs w:val="28"/>
+        </w:rPr>
+        <w:t>Principios Básicos:</w:t>
+      </w:r>
+    </w:p>
+    <w:p>
+      <w:pPr>
+        <w:spacing w:before="240" w:after="240"/>
+        <w:ind w:left="720"/>
+        <w:rPr>
+          <w:rFonts w:ascii="Calibri" w:eastAsia="Calibri" w:hAnsi="Calibri" w:cs="Calibri"/>
+          <w:sz w:val="28"/>
+          <w:szCs w:val="28"/>
+        </w:rPr>
+      </w:pPr>
+      <w:r>
+        <w:rPr>
+          <w:rFonts w:ascii="Calibri" w:eastAsia="Calibri" w:hAnsi="Calibri" w:cs="Calibri"/>
+          <w:b/>
+          <w:sz w:val="28"/>
+          <w:szCs w:val="28"/>
+        </w:rPr>
+        <w:t>Dividir:</w:t>
+      </w:r>
+      <w:r>
+        <w:rPr>
+          <w:rFonts w:ascii="Calibri" w:eastAsia="Calibri" w:hAnsi="Calibri" w:cs="Calibri"/>
+          <w:sz w:val="28"/>
+          <w:szCs w:val="28"/>
+        </w:rPr>
+        <w:t xml:space="preserve"> Descomponer el problema en subproblemas más pequeños del mismo tipo.</w:t>
+      </w:r>
+    </w:p>
+    <w:p>
+      <w:pPr>
+        <w:spacing w:before="240" w:after="240"/>
+        <w:ind w:left="720"/>
+        <w:rPr>
+          <w:rFonts w:ascii="Calibri" w:eastAsia="Calibri" w:hAnsi="Calibri" w:cs="Calibri"/>
+          <w:sz w:val="28"/>
+          <w:szCs w:val="28"/>
+        </w:rPr>
+      </w:pPr>
+      <w:r>
+        <w:rPr>
+          <w:rFonts w:ascii="Calibri" w:eastAsia="Calibri" w:hAnsi="Calibri" w:cs="Calibri"/>
+          <w:b/>
+          <w:sz w:val="28"/>
+          <w:szCs w:val="28"/>
+        </w:rPr>
+        <w:t>Conquistar:</w:t>
+      </w:r>
+      <w:r>
+        <w:rPr>
+          <w:rFonts w:ascii="Calibri" w:eastAsia="Calibri" w:hAnsi="Calibri" w:cs="Calibri"/>
+          <w:sz w:val="28"/>
+          <w:szCs w:val="28"/>
+        </w:rPr>
+        <w:t xml:space="preserve"> Resolver los subproblemas de forma recursiva.</w:t>
+      </w:r>
+    </w:p>
+    <w:p>
+      <w:pPr>
+        <w:spacing w:before="240" w:after="240"/>
+        <w:ind w:left="720"/>
+        <w:rPr>
+          <w:rFonts w:ascii="Calibri" w:eastAsia="Calibri" w:hAnsi="Calibri" w:cs="Calibri"/>
+          <w:sz w:val="28"/>
+          <w:szCs w:val="28"/>
+        </w:rPr>
+      </w:pPr>
+      <w:r>
+        <w:rPr>
+          <w:rFonts w:ascii="Calibri" w:eastAsia="Calibri" w:hAnsi="Calibri" w:cs="Calibri"/>
+          <w:b/>
+          <w:sz w:val="28"/>
+          <w:szCs w:val="28"/>
+        </w:rPr>
+        <w:t>Combinar:</w:t>
+      </w:r>
+      <w:r>
+        <w:rPr>
+          <w:rFonts w:ascii="Calibri" w:eastAsia="Calibri" w:hAnsi="Calibri" w:cs="Calibri"/>
+          <w:sz w:val="28"/>
+          <w:szCs w:val="28"/>
+        </w:rPr>
+        <w:t xml:space="preserve"> Combinar las soluciones de los subproblemas para obtener la solución al problema original.</w:t>
+      </w:r>
+    </w:p>
+    <w:p>
+      <w:pPr>
+        <w:spacing w:before="240" w:after="240"/>
+        <w:ind w:left="720"/>
+        <w:rPr>
+          <w:rFonts w:ascii="Calibri" w:eastAsia="Calibri" w:hAnsi="Calibri" w:cs="Calibri"/>
+          <w:sz w:val="28"/>
+          <w:szCs w:val="28"/>
+        </w:rPr>
+      </w:pPr>
+    </w:p>
+    <w:p>
+      <w:pPr>
+        <w:pStyle w:val="Ttulo2"/>
+        <w:spacing w:before="240" w:after="240"/>
+        <w:ind w:left="720"/>
+        <w:rPr>
+          <w:b/>
+          <w:sz w:val="28"/>
+          <w:szCs w:val="28"/>
+        </w:rPr>
+      </w:pPr>
+      <w:bookmarkStart w:id="6" w:name="_8apli0auaxec" w:colFirst="0" w:colLast="0"/>
+      <w:bookmarkEnd w:id="6"/>
+      <w:r>
+        <w:rPr>
+          <w:b/>
+          <w:sz w:val="28"/>
+          <w:szCs w:val="28"/>
+        </w:rPr>
+        <w:lastRenderedPageBreak/>
+        <w:t>Ejemplos Clásicos:</w:t>
+      </w:r>
+    </w:p>
+    <w:p>
+      <w:pPr>
+        <w:numPr>
+          <w:ilvl w:val="0"/>
+          <w:numId w:val="5"/>
+        </w:numPr>
+        <w:spacing w:before="240"/>
+        <w:rPr>
+          <w:rFonts w:ascii="Calibri" w:eastAsia="Calibri" w:hAnsi="Calibri" w:cs="Calibri"/>
+          <w:sz w:val="28"/>
+          <w:szCs w:val="28"/>
+        </w:rPr>
+      </w:pPr>
+      <w:r>
+        <w:rPr>
+          <w:rFonts w:ascii="Calibri" w:eastAsia="Calibri" w:hAnsi="Calibri" w:cs="Calibri"/>
+          <w:b/>
+          <w:sz w:val="28"/>
+          <w:szCs w:val="28"/>
+        </w:rPr>
+        <w:t>Quicksort:</w:t>
+      </w:r>
+      <w:r>
+        <w:rPr>
+          <w:rFonts w:ascii="Calibri" w:eastAsia="Calibri" w:hAnsi="Calibri" w:cs="Calibri"/>
+          <w:sz w:val="28"/>
+          <w:szCs w:val="28"/>
+        </w:rPr>
+        <w:t xml:space="preserve"> Ordena una lista dividiéndola en dos </w:t>
+      </w:r>
+      <w:proofErr w:type="spellStart"/>
+      <w:r>
+        <w:rPr>
+          <w:rFonts w:ascii="Calibri" w:eastAsia="Calibri" w:hAnsi="Calibri" w:cs="Calibri"/>
+          <w:sz w:val="28"/>
+          <w:szCs w:val="28"/>
+        </w:rPr>
+        <w:t>sublistas</w:t>
+      </w:r>
+      <w:proofErr w:type="spellEnd"/>
+      <w:r>
+        <w:rPr>
+          <w:rFonts w:ascii="Calibri" w:eastAsia="Calibri" w:hAnsi="Calibri" w:cs="Calibri"/>
+          <w:sz w:val="28"/>
+          <w:szCs w:val="28"/>
+        </w:rPr>
+        <w:t xml:space="preserve">, una con elementos menores a un pivote y otra con elementos mayores, y luego ordenando recursivamente las </w:t>
+      </w:r>
+      <w:proofErr w:type="spellStart"/>
+      <w:r>
+        <w:rPr>
+          <w:rFonts w:ascii="Calibri" w:eastAsia="Calibri" w:hAnsi="Calibri" w:cs="Calibri"/>
+          <w:sz w:val="28"/>
+          <w:szCs w:val="28"/>
+        </w:rPr>
+        <w:t>sublistas</w:t>
+      </w:r>
+      <w:proofErr w:type="spellEnd"/>
+      <w:r>
+        <w:rPr>
+          <w:rFonts w:ascii="Calibri" w:eastAsia="Calibri" w:hAnsi="Calibri" w:cs="Calibri"/>
+          <w:sz w:val="28"/>
+          <w:szCs w:val="28"/>
+        </w:rPr>
+        <w:t>.</w:t>
+      </w:r>
+    </w:p>
+    <w:p>
+      <w:pPr>
+        <w:numPr>
+          <w:ilvl w:val="0"/>
+          <w:numId w:val="5"/>
+        </w:numPr>
+        <w:rPr>
+          <w:rFonts w:ascii="Calibri" w:eastAsia="Calibri" w:hAnsi="Calibri" w:cs="Calibri"/>
+          <w:sz w:val="28"/>
+          <w:szCs w:val="28"/>
+        </w:rPr>
+      </w:pPr>
+      <w:proofErr w:type="spellStart"/>
+      <w:r>
+        <w:rPr>
+          <w:rFonts w:ascii="Calibri" w:eastAsia="Calibri" w:hAnsi="Calibri" w:cs="Calibri"/>
+          <w:b/>
+          <w:sz w:val="28"/>
+          <w:szCs w:val="28"/>
+        </w:rPr>
+        <w:t>Mergesort</w:t>
+      </w:r>
+      <w:proofErr w:type="spellEnd"/>
+      <w:r>
+        <w:rPr>
+          <w:rFonts w:ascii="Calibri" w:eastAsia="Calibri" w:hAnsi="Calibri" w:cs="Calibri"/>
+          <w:b/>
+          <w:sz w:val="28"/>
+          <w:szCs w:val="28"/>
+        </w:rPr>
+        <w:t>:</w:t>
+      </w:r>
+      <w:r>
+        <w:rPr>
+          <w:rFonts w:ascii="Calibri" w:eastAsia="Calibri" w:hAnsi="Calibri" w:cs="Calibri"/>
+          <w:sz w:val="28"/>
+          <w:szCs w:val="28"/>
+        </w:rPr>
+        <w:t xml:space="preserve"> Ordena una lista dividiéndola en dos mitades, ordenando recursivamente cada mitad y luego fusionando las listas ordenadas.</w:t>
+      </w:r>
+    </w:p>
+    <w:p>
+      <w:pPr>
+        <w:numPr>
+          <w:ilvl w:val="0"/>
+          <w:numId w:val="5"/>
+        </w:numPr>
+        <w:spacing w:after="240"/>
+        <w:rPr>
+          <w:rFonts w:ascii="Calibri" w:eastAsia="Calibri" w:hAnsi="Calibri" w:cs="Calibri"/>
+          <w:sz w:val="28"/>
+          <w:szCs w:val="28"/>
+        </w:rPr>
+      </w:pPr>
+      <w:r>
+        <w:rPr>
+          <w:rFonts w:ascii="Calibri" w:eastAsia="Calibri" w:hAnsi="Calibri" w:cs="Calibri"/>
+          <w:b/>
+          <w:sz w:val="28"/>
+          <w:szCs w:val="28"/>
+        </w:rPr>
+        <w:t>Búsqueda Binaria:</w:t>
+      </w:r>
+      <w:r>
+        <w:rPr>
+          <w:rFonts w:ascii="Calibri" w:eastAsia="Calibri" w:hAnsi="Calibri" w:cs="Calibri"/>
+          <w:sz w:val="28"/>
+          <w:szCs w:val="28"/>
+        </w:rPr>
+        <w:t xml:space="preserve"> Busca un elemento en una lista ordenada dividiendo la lista por la mitad en cada iteración.</w:t>
+      </w:r>
+    </w:p>
+    <w:p>
+      <w:pPr>
+        <w:spacing w:before="240" w:after="240"/>
+        <w:ind w:left="720"/>
+        <w:rPr>
+          <w:rFonts w:ascii="Calibri" w:eastAsia="Calibri" w:hAnsi="Calibri" w:cs="Calibri"/>
+          <w:sz w:val="28"/>
+          <w:szCs w:val="28"/>
+        </w:rPr>
+      </w:pPr>
+    </w:p>
+    <w:p>
+      <w:pPr>
+        <w:pStyle w:val="Ttulo2"/>
+        <w:spacing w:before="240" w:after="240"/>
+        <w:ind w:left="720"/>
+        <w:rPr>
+          <w:b/>
+          <w:sz w:val="28"/>
+          <w:szCs w:val="28"/>
+        </w:rPr>
+      </w:pPr>
+      <w:bookmarkStart w:id="7" w:name="_hp7bgafm0o6f" w:colFirst="0" w:colLast="0"/>
+      <w:bookmarkEnd w:id="7"/>
+      <w:r>
+        <w:rPr>
+          <w:b/>
+          <w:sz w:val="28"/>
+          <w:szCs w:val="28"/>
+        </w:rPr>
+        <w:t>Complejidad:</w:t>
+      </w:r>
+    </w:p>
+    <w:p>
+      <w:pPr>
+        <w:numPr>
+          <w:ilvl w:val="0"/>
+          <w:numId w:val="1"/>
+        </w:numPr>
+        <w:spacing w:before="240"/>
+        <w:rPr>
+          <w:rFonts w:ascii="Calibri" w:eastAsia="Calibri" w:hAnsi="Calibri" w:cs="Calibri"/>
+          <w:sz w:val="28"/>
+          <w:szCs w:val="28"/>
+        </w:rPr>
+      </w:pPr>
+      <w:r>
+        <w:rPr>
+          <w:rFonts w:ascii="Calibri" w:eastAsia="Calibri" w:hAnsi="Calibri" w:cs="Calibri"/>
+          <w:b/>
+          <w:sz w:val="28"/>
+          <w:szCs w:val="28"/>
+        </w:rPr>
+        <w:t>Notación O:</w:t>
+      </w:r>
+      <w:r>
+        <w:rPr>
+          <w:rFonts w:ascii="Calibri" w:eastAsia="Calibri" w:hAnsi="Calibri" w:cs="Calibri"/>
+          <w:sz w:val="28"/>
+          <w:szCs w:val="28"/>
+        </w:rPr>
+        <w:t xml:space="preserve"> Utiliza la notación O grande para expresar la complejidad de tiempo y espacio de los algoritmos.</w:t>
+      </w:r>
+    </w:p>
+    <w:p>
+      <w:pPr>
+        <w:numPr>
+          <w:ilvl w:val="0"/>
+          <w:numId w:val="1"/>
+        </w:numPr>
+        <w:spacing w:after="240"/>
+        <w:rPr>
+          <w:rFonts w:ascii="Calibri" w:eastAsia="Calibri" w:hAnsi="Calibri" w:cs="Calibri"/>
+          <w:sz w:val="28"/>
+          <w:szCs w:val="28"/>
+        </w:rPr>
+      </w:pPr>
+      <w:r>
+        <w:rPr>
+          <w:rFonts w:ascii="Calibri" w:eastAsia="Calibri" w:hAnsi="Calibri" w:cs="Calibri"/>
+          <w:b/>
+          <w:sz w:val="28"/>
+          <w:szCs w:val="28"/>
+        </w:rPr>
+        <w:t>Casos promedio y peor de los casos:</w:t>
+      </w:r>
+      <w:r>
+        <w:rPr>
+          <w:rFonts w:ascii="Calibri" w:eastAsia="Calibri" w:hAnsi="Calibri" w:cs="Calibri"/>
+          <w:sz w:val="28"/>
+          <w:szCs w:val="28"/>
+        </w:rPr>
+        <w:t xml:space="preserve"> Analiza cómo el rendimiento del algoritmo varía en diferentes escenarios de entrada.</w:t>
+      </w:r>
+      <w:r>
+        <w:rPr>
+          <w:noProof/>
+        </w:rPr>
+        <w:drawing>
+          <wp:anchor distT="114300" distB="114300" distL="114300" distR="114300" simplePos="0" relativeHeight="251659264" behindDoc="1" locked="0" layoutInCell="1" hidden="0" allowOverlap="1" wp14:anchorId="79C21114" wp14:editId="2516335D">
+            <wp:simplePos x="0" y="0"/>
+            <wp:positionH relativeFrom="column">
+              <wp:posOffset>179550</wp:posOffset>
+            </wp:positionH>
+            <wp:positionV relativeFrom="paragraph">
+              <wp:posOffset>590550</wp:posOffset>
+            </wp:positionV>
+            <wp:extent cx="5372100" cy="2297311"/>
+            <wp:effectExtent l="0" t="0" r="0" b="0"/>
+            <wp:wrapNone/>
+            <wp:docPr id="1" name="image1.png" descr="Diagrama&#10;&#10;Descripción generada automáticamente"/>
+            <wp:cNvGraphicFramePr/>
+            <a:graphic xmlns:a="http://schemas.openxmlformats.org/drawingml/2006/main">
+              <a:graphicData uri="http://schemas.openxmlformats.org/drawingml/2006/picture">
+                <pic:pic xmlns:pic="http://schemas.openxmlformats.org/drawingml/2006/picture">
+                  <pic:nvPicPr>
+                    <pic:cNvPr id="1" name="image1.png" descr="Diagrama&#10;&#10;Descripción generada automáticamente"/>
+                    <pic:cNvPicPr preferRelativeResize="0"/>
+                  </pic:nvPicPr>
+                  <pic:blipFill>
+                    <a:blip r:embed="rId7"/>
+                    <a:srcRect/>
+                    <a:stretch>
+                      <a:fillRect/>
+                    </a:stretch>
+                  </pic:blipFill>
+                  <pic:spPr>
+                    <a:xfrm>
+                      <a:off x="0" y="0"/>
+                      <a:ext cx="5372100" cy="2297311"/>
+                    </a:xfrm>
+                    <a:prstGeom prst="rect">
+                      <a:avLst/>
+                    </a:prstGeom>
+                    <a:ln/>
+                  </pic:spPr>
+                </pic:pic>
+              </a:graphicData>
+            </a:graphic>
+          </wp:anchor>
+        </w:drawing>
+      </w:r>
+    </w:p>
+    <w:p>
+      <w:pPr>
+        <w:spacing w:before="240" w:after="240"/>
+        <w:ind w:left="720"/>
+        <w:rPr>
+          <w:rFonts w:ascii="Calibri" w:eastAsia="Calibri" w:hAnsi="Calibri" w:cs="Calibri"/>
+          <w:sz w:val="28"/>
+          <w:szCs w:val="28"/>
+        </w:rPr>
+      </w:pPr>
+    </w:p>
+    <w:p>
+      <w:pPr>
+        <w:spacing w:before="240" w:after="240"/>
+        <w:ind w:left="720"/>
+        <w:rPr>
+          <w:rFonts w:ascii="Calibri" w:eastAsia="Calibri" w:hAnsi="Calibri" w:cs="Calibri"/>
+          <w:sz w:val="28"/>
+          <w:szCs w:val="28"/>
+        </w:rPr>
+      </w:pPr>
+    </w:p>
+    <w:p>
+      <w:pPr>
+        <w:spacing w:before="240" w:after="240"/>
+        <w:ind w:left="720"/>
+        <w:rPr>
+          <w:rFonts w:ascii="Calibri" w:eastAsia="Calibri" w:hAnsi="Calibri" w:cs="Calibri"/>
+          <w:sz w:val="28"/>
+          <w:szCs w:val="28"/>
+        </w:rPr>
+      </w:pPr>
+    </w:p>
+    <w:p>
+      <w:pPr>
+        <w:spacing w:before="240" w:after="240"/>
+        <w:ind w:left="720"/>
+        <w:rPr>
+          <w:rFonts w:ascii="Calibri" w:eastAsia="Calibri" w:hAnsi="Calibri" w:cs="Calibri"/>
+          <w:sz w:val="28"/>
+          <w:szCs w:val="28"/>
+        </w:rPr>
+      </w:pPr>
+    </w:p>
+    <w:p>
+      <w:pPr>
+        <w:spacing w:before="240" w:after="240"/>
+        <w:rPr>
+          <w:rFonts w:ascii="Calibri" w:eastAsia="Calibri" w:hAnsi="Calibri" w:cs="Calibri"/>
+          <w:sz w:val="28"/>
+          <w:szCs w:val="28"/>
+        </w:rPr>
+      </w:pPr>
+    </w:p>
+    <w:p>
+      <w:pPr>
+        <w:spacing w:before="240" w:after="240"/>
+        <w:ind w:left="720"/>
+        <w:rPr>
+          <w:rFonts w:ascii="Calibri" w:eastAsia="Calibri" w:hAnsi="Calibri" w:cs="Calibri"/>
+          <w:sz w:val="28"/>
+          <w:szCs w:val="28"/>
+        </w:rPr>
+      </w:pPr>
+    </w:p>
+    <w:p>
+      <w:pPr>
         <w:jc w:val="center"/>
         <w:rPr>
           <w:rFonts w:ascii="Calibri" w:eastAsia="Calibri" w:hAnsi="Calibri" w:cs="Calibri"/>
           <w:sz w:val="42"/>
           <w:szCs w:val="42"/>
-        </w:rPr>
-      </w:pPr>
-      <w:bookmarkStart w:id="3" w:name="_72x8d739t3k2" w:colFirst="0" w:colLast="0"/>
-      <w:bookmarkEnd w:id="3"/>
+          <w:u w:val="single"/>
+        </w:rPr>
+      </w:pPr>
     </w:p>
     <w:sectPr>
-      <w:headerReference w:type="default" r:id="rId7"/>
+      <w:headerReference w:type="default" r:id="rId8"/>
       <w:pgSz w:w="11909" w:h="16834"/>
       <w:pgMar w:top="1440" w:right="1440" w:bottom="1440" w:left="1440" w:header="720" w:footer="720" w:gutter="0"/>
       <w:pgNumType w:start="1"/>

</xml_diff>

<commit_message>
Tercera parte - Aplicacion practica
</commit_message>
<xml_diff>
--- a/_Divide y Vencerás_.docx
+++ b/_Divide y Vencerás_.docx
@@ -1666,12 +1666,556 @@
     </w:p>
     <w:p>
       <w:pPr>
+        <w:pStyle w:val="Ttulo1"/>
+        <w:spacing w:before="240" w:after="240"/>
+        <w:rPr>
+          <w:b/>
+          <w:sz w:val="30"/>
+          <w:szCs w:val="30"/>
+        </w:rPr>
+      </w:pPr>
+      <w:r>
+        <w:rPr>
+          <w:b/>
+          <w:sz w:val="30"/>
+          <w:szCs w:val="30"/>
+        </w:rPr>
+        <w:t>2. Aplicación Práctica</w:t>
+      </w:r>
+    </w:p>
+    <w:p>
+      <w:pPr>
+        <w:pStyle w:val="Ttulo2"/>
+        <w:spacing w:before="240" w:after="240"/>
+        <w:rPr>
+          <w:b/>
+          <w:sz w:val="28"/>
+          <w:szCs w:val="28"/>
+        </w:rPr>
+      </w:pPr>
+      <w:bookmarkStart w:id="8" w:name="_mwrfuvowrm82" w:colFirst="0" w:colLast="0"/>
+      <w:bookmarkEnd w:id="8"/>
+      <w:r>
+        <w:rPr>
+          <w:b/>
+          <w:sz w:val="28"/>
+          <w:szCs w:val="28"/>
+        </w:rPr>
+        <w:t>Selección de Problemas:</w:t>
+      </w:r>
+    </w:p>
+    <w:p>
+      <w:pPr>
+        <w:spacing w:before="240" w:after="240"/>
+        <w:rPr>
+          <w:rFonts w:ascii="Calibri" w:eastAsia="Calibri" w:hAnsi="Calibri" w:cs="Calibri"/>
+          <w:sz w:val="28"/>
+          <w:szCs w:val="28"/>
+        </w:rPr>
+      </w:pPr>
+      <w:r>
+        <w:rPr>
+          <w:rFonts w:ascii="Calibri" w:eastAsia="Calibri" w:hAnsi="Calibri" w:cs="Calibri"/>
+          <w:sz w:val="28"/>
+          <w:szCs w:val="28"/>
+        </w:rPr>
+        <w:t>Identifica problemas que tengan una estructura recursiva natural, como ordenación, búsqueda, multiplicación de matrices, etc.</w:t>
+      </w:r>
+    </w:p>
+    <w:p>
+      <w:pPr>
+        <w:pStyle w:val="Ttulo2"/>
+        <w:spacing w:before="240" w:after="240"/>
+        <w:rPr>
+          <w:b/>
+          <w:sz w:val="28"/>
+          <w:szCs w:val="28"/>
+        </w:rPr>
+      </w:pPr>
+      <w:bookmarkStart w:id="9" w:name="_qo5hg8tt6ol" w:colFirst="0" w:colLast="0"/>
+      <w:bookmarkEnd w:id="9"/>
+      <w:r>
+        <w:rPr>
+          <w:b/>
+          <w:sz w:val="28"/>
+          <w:szCs w:val="28"/>
+        </w:rPr>
+        <w:lastRenderedPageBreak/>
+        <w:t>Implementación:</w:t>
+      </w:r>
+    </w:p>
+    <w:p>
+      <w:pPr>
+        <w:spacing w:before="240" w:after="240"/>
+        <w:rPr>
+          <w:rFonts w:ascii="Calibri" w:eastAsia="Calibri" w:hAnsi="Calibri" w:cs="Calibri"/>
+          <w:sz w:val="28"/>
+          <w:szCs w:val="28"/>
+        </w:rPr>
+      </w:pPr>
+      <w:r>
+        <w:rPr>
+          <w:rFonts w:ascii="Calibri" w:eastAsia="Calibri" w:hAnsi="Calibri" w:cs="Calibri"/>
+          <w:sz w:val="28"/>
+          <w:szCs w:val="28"/>
+        </w:rPr>
+        <w:t>Elige un lenguaje de programación (Python, C++, Java, etc.) e implementa los algoritmos.</w:t>
+      </w:r>
+    </w:p>
+    <w:p>
+      <w:pPr>
+        <w:pStyle w:val="Ttulo2"/>
+        <w:spacing w:before="240" w:after="240"/>
+        <w:rPr>
+          <w:b/>
+          <w:sz w:val="28"/>
+          <w:szCs w:val="28"/>
+        </w:rPr>
+      </w:pPr>
+      <w:bookmarkStart w:id="10" w:name="_n9h6seqczimv" w:colFirst="0" w:colLast="0"/>
+      <w:bookmarkEnd w:id="10"/>
+      <w:r>
+        <w:rPr>
+          <w:b/>
+          <w:sz w:val="28"/>
+          <w:szCs w:val="28"/>
+        </w:rPr>
+        <w:t>Experimentación:</w:t>
+      </w:r>
+    </w:p>
+    <w:p>
+      <w:pPr>
+        <w:spacing w:before="240" w:after="240"/>
+        <w:rPr>
+          <w:rFonts w:ascii="Calibri" w:eastAsia="Calibri" w:hAnsi="Calibri" w:cs="Calibri"/>
+          <w:sz w:val="28"/>
+          <w:szCs w:val="28"/>
+        </w:rPr>
+      </w:pPr>
+      <w:r>
+        <w:rPr>
+          <w:rFonts w:ascii="Calibri" w:eastAsia="Calibri" w:hAnsi="Calibri" w:cs="Calibri"/>
+          <w:sz w:val="28"/>
+          <w:szCs w:val="28"/>
+        </w:rPr>
+        <w:t>Utiliza diferentes tamaños de entrada para medir el tiempo de ejecución y el consumo de memoria.</w:t>
+      </w:r>
+    </w:p>
+    <w:p>
+      <w:pPr>
+        <w:pStyle w:val="Ttulo2"/>
+        <w:spacing w:before="240" w:after="240"/>
+        <w:rPr>
+          <w:b/>
+          <w:sz w:val="28"/>
+          <w:szCs w:val="28"/>
+        </w:rPr>
+      </w:pPr>
+      <w:bookmarkStart w:id="11" w:name="_raoxgrlzg3us" w:colFirst="0" w:colLast="0"/>
+      <w:bookmarkEnd w:id="11"/>
+      <w:r>
+        <w:rPr>
+          <w:b/>
+          <w:sz w:val="28"/>
+          <w:szCs w:val="28"/>
+        </w:rPr>
+        <w:t>Comparación:</w:t>
+      </w:r>
+    </w:p>
+    <w:p>
+      <w:pPr>
+        <w:spacing w:before="240" w:after="240"/>
+        <w:rPr>
+          <w:rFonts w:ascii="Calibri" w:eastAsia="Calibri" w:hAnsi="Calibri" w:cs="Calibri"/>
+          <w:sz w:val="28"/>
+          <w:szCs w:val="28"/>
+        </w:rPr>
+      </w:pPr>
+      <w:r>
+        <w:rPr>
+          <w:rFonts w:ascii="Calibri" w:eastAsia="Calibri" w:hAnsi="Calibri" w:cs="Calibri"/>
+          <w:sz w:val="28"/>
+          <w:szCs w:val="28"/>
+        </w:rPr>
+        <w:t>Compara los resultados con otros algoritmos (por ejemplo, burbuja, inserción) para evaluar la eficiencia.</w:t>
+      </w:r>
+    </w:p>
+    <w:p>
+      <w:pPr>
+        <w:spacing w:before="240" w:after="240"/>
+        <w:rPr>
+          <w:rFonts w:ascii="Calibri" w:eastAsia="Calibri" w:hAnsi="Calibri" w:cs="Calibri"/>
+          <w:sz w:val="28"/>
+          <w:szCs w:val="28"/>
+        </w:rPr>
+      </w:pPr>
+    </w:p>
+    <w:p>
+      <w:pPr>
+        <w:pStyle w:val="Ttulo1"/>
+        <w:spacing w:before="240" w:after="240"/>
+        <w:rPr>
+          <w:b/>
+          <w:sz w:val="30"/>
+          <w:szCs w:val="30"/>
+        </w:rPr>
+      </w:pPr>
+      <w:bookmarkStart w:id="12" w:name="_h3ts9l2b90v9" w:colFirst="0" w:colLast="0"/>
+      <w:bookmarkEnd w:id="12"/>
+      <w:r>
+        <w:rPr>
+          <w:b/>
+          <w:sz w:val="30"/>
+          <w:szCs w:val="30"/>
+        </w:rPr>
+        <w:t>3. Presentación Grupal</w:t>
+      </w:r>
+    </w:p>
+    <w:p>
+      <w:pPr>
+        <w:pStyle w:val="Ttulo2"/>
+        <w:numPr>
+          <w:ilvl w:val="0"/>
+          <w:numId w:val="2"/>
+        </w:numPr>
+        <w:spacing w:before="240" w:after="0"/>
+      </w:pPr>
+      <w:bookmarkStart w:id="13" w:name="_m6fa9u9rtyca" w:colFirst="0" w:colLast="0"/>
+      <w:bookmarkEnd w:id="13"/>
+      <w:r>
+        <w:rPr>
+          <w:b/>
+          <w:sz w:val="28"/>
+          <w:szCs w:val="28"/>
+        </w:rPr>
+        <w:t>Estructura</w:t>
+      </w:r>
+      <w:r>
+        <w:t>:</w:t>
+      </w:r>
+    </w:p>
+    <w:p>
+      <w:pPr>
+        <w:numPr>
+          <w:ilvl w:val="1"/>
+          <w:numId w:val="2"/>
+        </w:numPr>
+        <w:rPr>
+          <w:rFonts w:ascii="Calibri" w:eastAsia="Calibri" w:hAnsi="Calibri" w:cs="Calibri"/>
+          <w:sz w:val="28"/>
+          <w:szCs w:val="28"/>
+        </w:rPr>
+      </w:pPr>
+      <w:r>
+        <w:rPr>
+          <w:rFonts w:ascii="Calibri" w:eastAsia="Calibri" w:hAnsi="Calibri" w:cs="Calibri"/>
+          <w:sz w:val="28"/>
+          <w:szCs w:val="28"/>
+        </w:rPr>
+        <w:t>Introducción al paradigma</w:t>
+      </w:r>
+    </w:p>
+    <w:p>
+      <w:pPr>
+        <w:numPr>
+          <w:ilvl w:val="1"/>
+          <w:numId w:val="2"/>
+        </w:numPr>
+        <w:rPr>
+          <w:rFonts w:ascii="Calibri" w:eastAsia="Calibri" w:hAnsi="Calibri" w:cs="Calibri"/>
+          <w:sz w:val="28"/>
+          <w:szCs w:val="28"/>
+        </w:rPr>
+      </w:pPr>
+      <w:r>
+        <w:rPr>
+          <w:rFonts w:ascii="Calibri" w:eastAsia="Calibri" w:hAnsi="Calibri" w:cs="Calibri"/>
+          <w:sz w:val="28"/>
+          <w:szCs w:val="28"/>
+        </w:rPr>
+        <w:t>Ejemplos prácticos con código y diagramas</w:t>
+      </w:r>
+    </w:p>
+    <w:p>
+      <w:pPr>
+        <w:numPr>
+          <w:ilvl w:val="1"/>
+          <w:numId w:val="2"/>
+        </w:numPr>
+        <w:rPr>
+          <w:rFonts w:ascii="Calibri" w:eastAsia="Calibri" w:hAnsi="Calibri" w:cs="Calibri"/>
+          <w:sz w:val="28"/>
+          <w:szCs w:val="28"/>
+        </w:rPr>
+      </w:pPr>
+      <w:r>
+        <w:rPr>
+          <w:rFonts w:ascii="Calibri" w:eastAsia="Calibri" w:hAnsi="Calibri" w:cs="Calibri"/>
+          <w:sz w:val="28"/>
+          <w:szCs w:val="28"/>
+        </w:rPr>
+        <w:t>Análisis de resultados (tablas, gráficos)</w:t>
+      </w:r>
+    </w:p>
+    <w:p>
+      <w:pPr>
+        <w:numPr>
+          <w:ilvl w:val="1"/>
+          <w:numId w:val="2"/>
+        </w:numPr>
+        <w:rPr>
+          <w:rFonts w:ascii="Calibri" w:eastAsia="Calibri" w:hAnsi="Calibri" w:cs="Calibri"/>
+          <w:sz w:val="28"/>
+          <w:szCs w:val="28"/>
+        </w:rPr>
+      </w:pPr>
+      <w:r>
+        <w:rPr>
+          <w:rFonts w:ascii="Calibri" w:eastAsia="Calibri" w:hAnsi="Calibri" w:cs="Calibri"/>
+          <w:sz w:val="28"/>
+          <w:szCs w:val="28"/>
+        </w:rPr>
+        <w:t>Conclusiones y discusión</w:t>
+      </w:r>
+    </w:p>
+    <w:p>
+      <w:pPr>
+        <w:pStyle w:val="Ttulo2"/>
+        <w:numPr>
+          <w:ilvl w:val="0"/>
+          <w:numId w:val="2"/>
+        </w:numPr>
+        <w:spacing w:before="0" w:after="0"/>
+      </w:pPr>
+      <w:bookmarkStart w:id="14" w:name="_a3i35n9t1zw5" w:colFirst="0" w:colLast="0"/>
+      <w:bookmarkEnd w:id="14"/>
+      <w:r>
+        <w:rPr>
+          <w:b/>
+          <w:sz w:val="28"/>
+          <w:szCs w:val="28"/>
+        </w:rPr>
+        <w:t>Visualización</w:t>
+      </w:r>
+      <w:r>
+        <w:t>:</w:t>
+      </w:r>
+    </w:p>
+    <w:p>
+      <w:pPr>
+        <w:numPr>
+          <w:ilvl w:val="1"/>
+          <w:numId w:val="2"/>
+        </w:numPr>
+        <w:spacing w:after="240"/>
+        <w:rPr>
+          <w:rFonts w:ascii="Calibri" w:eastAsia="Calibri" w:hAnsi="Calibri" w:cs="Calibri"/>
+          <w:sz w:val="28"/>
+          <w:szCs w:val="28"/>
+        </w:rPr>
+      </w:pPr>
+      <w:r>
+        <w:rPr>
+          <w:rFonts w:ascii="Calibri" w:eastAsia="Calibri" w:hAnsi="Calibri" w:cs="Calibri"/>
+          <w:sz w:val="28"/>
+          <w:szCs w:val="28"/>
+        </w:rPr>
+        <w:t>Utiliza diapositivas, código en vivo, animaciones para ilustrar los conceptos.</w:t>
+      </w:r>
+    </w:p>
+    <w:p>
+      <w:pPr>
+        <w:spacing w:before="240" w:after="240"/>
+        <w:rPr>
+          <w:rFonts w:ascii="Calibri" w:eastAsia="Calibri" w:hAnsi="Calibri" w:cs="Calibri"/>
+          <w:sz w:val="28"/>
+          <w:szCs w:val="28"/>
+        </w:rPr>
+      </w:pPr>
+    </w:p>
+    <w:p>
+      <w:pPr>
+        <w:pStyle w:val="Ttulo3"/>
+        <w:keepNext w:val="0"/>
+        <w:keepLines w:val="0"/>
+        <w:spacing w:before="280"/>
+        <w:rPr>
+          <w:rFonts w:ascii="Calibri" w:eastAsia="Calibri" w:hAnsi="Calibri" w:cs="Calibri"/>
+          <w:b/>
+          <w:color w:val="000000"/>
+          <w:sz w:val="26"/>
+          <w:szCs w:val="26"/>
+        </w:rPr>
+      </w:pPr>
+      <w:bookmarkStart w:id="15" w:name="_ibr2t9w7cvbc" w:colFirst="0" w:colLast="0"/>
+      <w:bookmarkEnd w:id="15"/>
+      <w:r>
+        <w:rPr>
+          <w:rFonts w:ascii="Calibri" w:eastAsia="Calibri" w:hAnsi="Calibri" w:cs="Calibri"/>
+          <w:b/>
+          <w:color w:val="000000"/>
+          <w:sz w:val="26"/>
+          <w:szCs w:val="26"/>
+        </w:rPr>
+        <w:t>Referencias bibliográficas</w:t>
+      </w:r>
+    </w:p>
+    <w:p>
+      <w:pPr>
+        <w:numPr>
+          <w:ilvl w:val="0"/>
+          <w:numId w:val="3"/>
+        </w:numPr>
+        <w:spacing w:before="240"/>
+        <w:rPr>
+          <w:rFonts w:ascii="Calibri" w:eastAsia="Calibri" w:hAnsi="Calibri" w:cs="Calibri"/>
+          <w:sz w:val="28"/>
+          <w:szCs w:val="28"/>
+        </w:rPr>
+      </w:pPr>
+      <w:r>
+        <w:rPr>
+          <w:rFonts w:ascii="Calibri" w:eastAsia="Calibri" w:hAnsi="Calibri" w:cs="Calibri"/>
+          <w:b/>
+          <w:sz w:val="28"/>
+          <w:szCs w:val="28"/>
+        </w:rPr>
+        <w:t>Libros de texto:</w:t>
+      </w:r>
+    </w:p>
+    <w:p>
+      <w:pPr>
+        <w:numPr>
+          <w:ilvl w:val="1"/>
+          <w:numId w:val="3"/>
+        </w:numPr>
+        <w:spacing w:after="240"/>
+        <w:rPr>
+          <w:rFonts w:ascii="Calibri" w:eastAsia="Calibri" w:hAnsi="Calibri" w:cs="Calibri"/>
+          <w:sz w:val="28"/>
+          <w:szCs w:val="28"/>
+        </w:rPr>
+      </w:pPr>
+      <w:proofErr w:type="spellStart"/>
+      <w:r>
+        <w:rPr>
+          <w:rFonts w:ascii="Calibri" w:eastAsia="Calibri" w:hAnsi="Calibri" w:cs="Calibri"/>
+          <w:sz w:val="28"/>
+          <w:szCs w:val="28"/>
+          <w:lang w:val="en-US"/>
+        </w:rPr>
+        <w:t>Cormen</w:t>
+      </w:r>
+      <w:proofErr w:type="spellEnd"/>
+      <w:r>
+        <w:rPr>
+          <w:rFonts w:ascii="Calibri" w:eastAsia="Calibri" w:hAnsi="Calibri" w:cs="Calibri"/>
+          <w:sz w:val="28"/>
+          <w:szCs w:val="28"/>
+          <w:lang w:val="en-US"/>
+        </w:rPr>
+        <w:t xml:space="preserve">, T. H., </w:t>
+      </w:r>
+      <w:proofErr w:type="spellStart"/>
+      <w:r>
+        <w:rPr>
+          <w:rFonts w:ascii="Calibri" w:eastAsia="Calibri" w:hAnsi="Calibri" w:cs="Calibri"/>
+          <w:sz w:val="28"/>
+          <w:szCs w:val="28"/>
+          <w:lang w:val="en-US"/>
+        </w:rPr>
+        <w:t>Leiserson</w:t>
+      </w:r>
+      <w:proofErr w:type="spellEnd"/>
+      <w:r>
+        <w:rPr>
+          <w:rFonts w:ascii="Calibri" w:eastAsia="Calibri" w:hAnsi="Calibri" w:cs="Calibri"/>
+          <w:sz w:val="28"/>
+          <w:szCs w:val="28"/>
+          <w:lang w:val="en-US"/>
+        </w:rPr>
+        <w:t xml:space="preserve">, C. E., Rivest, R. L., &amp; Stein, C. (2009). </w:t>
+      </w:r>
+      <w:proofErr w:type="spellStart"/>
+      <w:r>
+        <w:rPr>
+          <w:rFonts w:ascii="Calibri" w:eastAsia="Calibri" w:hAnsi="Calibri" w:cs="Calibri"/>
+          <w:sz w:val="28"/>
+          <w:szCs w:val="28"/>
+        </w:rPr>
+        <w:t>Introduction</w:t>
+      </w:r>
+      <w:proofErr w:type="spellEnd"/>
+      <w:r>
+        <w:rPr>
+          <w:rFonts w:ascii="Calibri" w:eastAsia="Calibri" w:hAnsi="Calibri" w:cs="Calibri"/>
+          <w:sz w:val="28"/>
+          <w:szCs w:val="28"/>
+        </w:rPr>
+        <w:t xml:space="preserve"> </w:t>
+      </w:r>
+      <w:proofErr w:type="spellStart"/>
+      <w:r>
+        <w:rPr>
+          <w:rFonts w:ascii="Calibri" w:eastAsia="Calibri" w:hAnsi="Calibri" w:cs="Calibri"/>
+          <w:sz w:val="28"/>
+          <w:szCs w:val="28"/>
+        </w:rPr>
+        <w:t>to</w:t>
+      </w:r>
+      <w:proofErr w:type="spellEnd"/>
+      <w:r>
+        <w:rPr>
+          <w:rFonts w:ascii="Calibri" w:eastAsia="Calibri" w:hAnsi="Calibri" w:cs="Calibri"/>
+          <w:sz w:val="28"/>
+          <w:szCs w:val="28"/>
+        </w:rPr>
+        <w:t xml:space="preserve"> </w:t>
+      </w:r>
+      <w:proofErr w:type="spellStart"/>
+      <w:r>
+        <w:rPr>
+          <w:rFonts w:ascii="Calibri" w:eastAsia="Calibri" w:hAnsi="Calibri" w:cs="Calibri"/>
+          <w:sz w:val="28"/>
+          <w:szCs w:val="28"/>
+        </w:rPr>
+        <w:t>algorithms</w:t>
+      </w:r>
+      <w:proofErr w:type="spellEnd"/>
+      <w:r>
+        <w:rPr>
+          <w:rFonts w:ascii="Calibri" w:eastAsia="Calibri" w:hAnsi="Calibri" w:cs="Calibri"/>
+          <w:sz w:val="28"/>
+          <w:szCs w:val="28"/>
+        </w:rPr>
+        <w:t xml:space="preserve">. MIT </w:t>
+      </w:r>
+      <w:proofErr w:type="spellStart"/>
+      <w:r>
+        <w:rPr>
+          <w:rFonts w:ascii="Calibri" w:eastAsia="Calibri" w:hAnsi="Calibri" w:cs="Calibri"/>
+          <w:sz w:val="28"/>
+          <w:szCs w:val="28"/>
+        </w:rPr>
+        <w:t>press</w:t>
+      </w:r>
+      <w:proofErr w:type="spellEnd"/>
+      <w:r>
+        <w:rPr>
+          <w:rFonts w:ascii="Calibri" w:eastAsia="Calibri" w:hAnsi="Calibri" w:cs="Calibri"/>
+          <w:sz w:val="28"/>
+          <w:szCs w:val="28"/>
+        </w:rPr>
+        <w:t>.</w:t>
+      </w:r>
+    </w:p>
+    <w:p>
+      <w:pPr>
         <w:jc w:val="center"/>
         <w:rPr>
           <w:rFonts w:ascii="Calibri" w:eastAsia="Calibri" w:hAnsi="Calibri" w:cs="Calibri"/>
           <w:sz w:val="42"/>
           <w:szCs w:val="42"/>
-          <w:u w:val="single"/>
         </w:rPr>
       </w:pPr>
     </w:p>

</xml_diff>